<commit_message>
finish draw.io and research document
</commit_message>
<xml_diff>
--- a/BE-Promineo-Tech/Week-08-Tables_and_Relationships/research.docx
+++ b/BE-Promineo-Tech/Week-08-Tables_and_Relationships/research.docx
@@ -5,6 +5,10 @@
     <w:p>
       <w:pPr>
         <w:pStyle w:val="NormalWeb"/>
+        <w:numPr>
+          <w:ilvl w:val="0"/>
+          <w:numId w:val="1"/>
+        </w:numPr>
         <w:shd w:val="clear" w:color="auto" w:fill="FFFFFF"/>
         <w:spacing w:before="0" w:beforeAutospacing="0"/>
         <w:rPr>
@@ -17,7 +21,7 @@
           <w:rFonts w:ascii="Open Sans" w:hAnsi="Open Sans" w:cs="Open Sans"/>
           <w:color w:val="21252A"/>
         </w:rPr>
-        <w:t>1.  Besides the creation and dropping of tables and columns (Data Definition Requests or DDL), what other types of requests can you make to a MySQL database?  How is data retrieved from a MySQL database?  What clauses exist for restricting the data that is returned to the user?  Please include the syntax for this type of request, and examples.</w:t>
+        <w:t>Besides the creation and dropping of tables and columns (Data Definition Requests or DDL), what other types of requests can you make to a MySQL database?  </w:t>
       </w:r>
     </w:p>
     <w:p>
@@ -25,17 +29,18 @@
         <w:pStyle w:val="NormalWeb"/>
         <w:shd w:val="clear" w:color="auto" w:fill="FFFFFF"/>
         <w:spacing w:before="0" w:beforeAutospacing="0"/>
-        <w:rPr>
-          <w:rFonts w:ascii="Open Sans" w:hAnsi="Open Sans" w:cs="Open Sans"/>
-          <w:color w:val="21252A"/>
-        </w:rPr>
-      </w:pPr>
-      <w:r>
-        <w:rPr>
-          <w:rFonts w:ascii="Open Sans" w:hAnsi="Open Sans" w:cs="Open Sans"/>
-          <w:color w:val="21252A"/>
-        </w:rPr>
-        <w:t>2.  Research different constructs that are available in MySQL when retrieving data. What types of constructs can be put into the WHERE clause?   Please include the syntax for this type of request, and examples.</w:t>
+        <w:ind w:left="720"/>
+        <w:rPr>
+          <w:rFonts w:ascii="Open Sans" w:hAnsi="Open Sans" w:cs="Open Sans"/>
+          <w:color w:val="21252A"/>
+        </w:rPr>
+      </w:pPr>
+      <w:r>
+        <w:rPr>
+          <w:rFonts w:ascii="Open Sans" w:hAnsi="Open Sans" w:cs="Open Sans"/>
+          <w:color w:val="21252A"/>
+        </w:rPr>
+        <w:t>DML… Insert, Update or Delete Data</w:t>
       </w:r>
     </w:p>
     <w:p>
@@ -43,17 +48,40 @@
         <w:pStyle w:val="NormalWeb"/>
         <w:shd w:val="clear" w:color="auto" w:fill="FFFFFF"/>
         <w:spacing w:before="0" w:beforeAutospacing="0"/>
-        <w:rPr>
-          <w:rFonts w:ascii="Open Sans" w:hAnsi="Open Sans" w:cs="Open Sans"/>
-          <w:color w:val="21252A"/>
-        </w:rPr>
-      </w:pPr>
-      <w:r>
-        <w:rPr>
-          <w:rFonts w:ascii="Open Sans" w:hAnsi="Open Sans" w:cs="Open Sans"/>
-          <w:color w:val="21252A"/>
-        </w:rPr>
-        <w:t>3.  List 3-5 interesting facts that you have learned about MySQL from your research?</w:t>
+        <w:ind w:left="720"/>
+        <w:rPr>
+          <w:rFonts w:ascii="Open Sans" w:hAnsi="Open Sans" w:cs="Open Sans"/>
+          <w:color w:val="21252A"/>
+        </w:rPr>
+      </w:pPr>
+      <w:r>
+        <w:rPr>
+          <w:rFonts w:ascii="Open Sans" w:hAnsi="Open Sans" w:cs="Open Sans"/>
+          <w:color w:val="21252A"/>
+        </w:rPr>
+        <w:t>Get Data using a Select</w:t>
+      </w:r>
+    </w:p>
+    <w:p>
+      <w:pPr>
+        <w:pStyle w:val="NormalWeb"/>
+        <w:numPr>
+          <w:ilvl w:val="0"/>
+          <w:numId w:val="1"/>
+        </w:numPr>
+        <w:shd w:val="clear" w:color="auto" w:fill="FFFFFF"/>
+        <w:spacing w:before="0" w:beforeAutospacing="0"/>
+        <w:rPr>
+          <w:rFonts w:ascii="Open Sans" w:hAnsi="Open Sans" w:cs="Open Sans"/>
+          <w:color w:val="21252A"/>
+        </w:rPr>
+      </w:pPr>
+      <w:r>
+        <w:rPr>
+          <w:rFonts w:ascii="Open Sans" w:hAnsi="Open Sans" w:cs="Open Sans"/>
+          <w:color w:val="21252A"/>
+        </w:rPr>
+        <w:t xml:space="preserve">How is data retrieved from a MySQL database? </w:t>
       </w:r>
     </w:p>
     <w:p>
@@ -61,17 +89,518 @@
         <w:pStyle w:val="NormalWeb"/>
         <w:shd w:val="clear" w:color="auto" w:fill="FFFFFF"/>
         <w:spacing w:before="0" w:beforeAutospacing="0"/>
-        <w:rPr>
-          <w:rFonts w:ascii="Open Sans" w:hAnsi="Open Sans" w:cs="Open Sans"/>
-          <w:color w:val="21252A"/>
-        </w:rPr>
-      </w:pPr>
-      <w:r>
-        <w:rPr>
-          <w:rFonts w:ascii="Open Sans" w:hAnsi="Open Sans" w:cs="Open Sans"/>
-          <w:color w:val="21252A"/>
-        </w:rPr>
+        <w:ind w:left="720"/>
+        <w:rPr>
+          <w:rFonts w:ascii="Open Sans" w:hAnsi="Open Sans" w:cs="Open Sans"/>
+          <w:color w:val="21252A"/>
+        </w:rPr>
+      </w:pPr>
+      <w:r>
+        <w:rPr>
+          <w:rFonts w:ascii="Open Sans" w:hAnsi="Open Sans" w:cs="Open Sans"/>
+          <w:color w:val="21252A"/>
+        </w:rPr>
+        <w:t>Using a Select clause</w:t>
+      </w:r>
+    </w:p>
+    <w:p>
+      <w:pPr>
+        <w:pStyle w:val="NormalWeb"/>
+        <w:numPr>
+          <w:ilvl w:val="0"/>
+          <w:numId w:val="1"/>
+        </w:numPr>
+        <w:shd w:val="clear" w:color="auto" w:fill="FFFFFF"/>
+        <w:spacing w:before="0" w:beforeAutospacing="0"/>
+        <w:rPr>
+          <w:rFonts w:ascii="Open Sans" w:hAnsi="Open Sans" w:cs="Open Sans"/>
+          <w:color w:val="21252A"/>
+        </w:rPr>
+      </w:pPr>
+      <w:r>
+        <w:rPr>
+          <w:rFonts w:ascii="Open Sans" w:hAnsi="Open Sans" w:cs="Open Sans"/>
+          <w:color w:val="21252A"/>
+        </w:rPr>
+        <w:t> What clauses exist for restricting the data that is returned to the user?  </w:t>
+      </w:r>
+    </w:p>
+    <w:p>
+      <w:pPr>
+        <w:pStyle w:val="NormalWeb"/>
+        <w:shd w:val="clear" w:color="auto" w:fill="FFFFFF"/>
+        <w:spacing w:before="0" w:beforeAutospacing="0"/>
+        <w:ind w:left="720"/>
+        <w:rPr>
+          <w:rFonts w:ascii="Open Sans" w:hAnsi="Open Sans" w:cs="Open Sans"/>
+          <w:color w:val="21252A"/>
+        </w:rPr>
+      </w:pPr>
+      <w:r>
+        <w:rPr>
+          <w:rFonts w:ascii="Open Sans" w:hAnsi="Open Sans" w:cs="Open Sans"/>
+          <w:color w:val="21252A"/>
+        </w:rPr>
+        <w:t>Inner Joins and Where Clause</w:t>
+      </w:r>
+    </w:p>
+    <w:p>
+      <w:pPr>
+        <w:pStyle w:val="NormalWeb"/>
+        <w:numPr>
+          <w:ilvl w:val="0"/>
+          <w:numId w:val="1"/>
+        </w:numPr>
+        <w:shd w:val="clear" w:color="auto" w:fill="FFFFFF"/>
+        <w:spacing w:before="0" w:beforeAutospacing="0"/>
+        <w:rPr>
+          <w:rFonts w:ascii="Open Sans" w:hAnsi="Open Sans" w:cs="Open Sans"/>
+          <w:color w:val="21252A"/>
+        </w:rPr>
+      </w:pPr>
+      <w:r>
+        <w:rPr>
+          <w:rFonts w:ascii="Open Sans" w:hAnsi="Open Sans" w:cs="Open Sans"/>
+          <w:color w:val="21252A"/>
+        </w:rPr>
+        <w:t>Please include the syntax for this type of request, and examples.</w:t>
+      </w:r>
+    </w:p>
+    <w:p>
+      <w:pPr>
+        <w:pStyle w:val="NormalWeb"/>
+        <w:shd w:val="clear" w:color="auto" w:fill="FFFFFF"/>
+        <w:spacing w:before="0" w:beforeAutospacing="0"/>
+        <w:rPr>
+          <w:rFonts w:ascii="Open Sans" w:hAnsi="Open Sans" w:cs="Open Sans"/>
+          <w:color w:val="21252A"/>
+        </w:rPr>
+      </w:pPr>
+      <w:r>
+        <w:rPr>
+          <w:rFonts w:ascii="Open Sans" w:hAnsi="Open Sans" w:cs="Open Sans"/>
+          <w:color w:val="21252A"/>
+        </w:rPr>
+        <w:t xml:space="preserve">Where </w:t>
+      </w:r>
+      <w:proofErr w:type="spellStart"/>
+      <w:r>
+        <w:rPr>
+          <w:rFonts w:ascii="Open Sans" w:hAnsi="Open Sans" w:cs="Open Sans"/>
+          <w:color w:val="21252A"/>
+        </w:rPr>
+        <w:t>First_Name</w:t>
+      </w:r>
+      <w:proofErr w:type="spellEnd"/>
+      <w:r>
+        <w:rPr>
+          <w:rFonts w:ascii="Open Sans" w:hAnsi="Open Sans" w:cs="Open Sans"/>
+          <w:color w:val="21252A"/>
+        </w:rPr>
+        <w:t xml:space="preserve"> = ‘Aaron’ and </w:t>
+      </w:r>
+      <w:proofErr w:type="spellStart"/>
+      <w:r>
+        <w:rPr>
+          <w:rFonts w:ascii="Open Sans" w:hAnsi="Open Sans" w:cs="Open Sans"/>
+          <w:color w:val="21252A"/>
+        </w:rPr>
+        <w:t>Last_Name</w:t>
+      </w:r>
+      <w:proofErr w:type="spellEnd"/>
+      <w:r>
+        <w:rPr>
+          <w:rFonts w:ascii="Open Sans" w:hAnsi="Open Sans" w:cs="Open Sans"/>
+          <w:color w:val="21252A"/>
+        </w:rPr>
+        <w:t xml:space="preserve"> = ‘Hamilton’</w:t>
+      </w:r>
+    </w:p>
+    <w:p>
+      <w:pPr>
+        <w:pStyle w:val="NormalWeb"/>
+        <w:shd w:val="clear" w:color="auto" w:fill="FFFFFF"/>
+        <w:spacing w:before="0" w:beforeAutospacing="0"/>
+        <w:rPr>
+          <w:rFonts w:ascii="Open Sans" w:hAnsi="Open Sans" w:cs="Open Sans"/>
+          <w:color w:val="21252A"/>
+        </w:rPr>
+      </w:pPr>
+      <w:r>
+        <w:rPr>
+          <w:rFonts w:ascii="Open Sans" w:hAnsi="Open Sans" w:cs="Open Sans"/>
+          <w:color w:val="21252A"/>
+        </w:rPr>
+        <w:t>2.  Research different constructs that are available in MySQL when retrieving data. What types of constructs can be put into the WHERE clause?   Please include the syntax for this type of request, and examples.</w:t>
+      </w:r>
+    </w:p>
+    <w:p>
+      <w:pPr>
+        <w:pStyle w:val="NormalWeb"/>
+        <w:shd w:val="clear" w:color="auto" w:fill="FFFFFF"/>
+        <w:spacing w:before="0" w:beforeAutospacing="0"/>
+        <w:rPr>
+          <w:rFonts w:ascii="Open Sans" w:hAnsi="Open Sans" w:cs="Open Sans"/>
+          <w:color w:val="21252A"/>
+        </w:rPr>
+      </w:pPr>
+      <w:r>
+        <w:rPr>
+          <w:rFonts w:ascii="Open Sans" w:hAnsi="Open Sans" w:cs="Open Sans"/>
+          <w:color w:val="21252A"/>
+        </w:rPr>
+        <w:t xml:space="preserve">From: </w:t>
+      </w:r>
+      <w:hyperlink r:id="rId5" w:history="1">
+        <w:r>
+          <w:rPr>
+            <w:rStyle w:val="Hyperlink"/>
+            <w:rFonts w:ascii="Open Sans" w:hAnsi="Open Sans" w:cs="Open Sans"/>
+          </w:rPr>
+          <w:t>https://dev.mysql.com/doc/dev/mysql-server/latest/PAGE_MYSQL_TEST_FLOW_CONTROL.html</w:t>
+        </w:r>
+      </w:hyperlink>
+    </w:p>
+    <w:p>
+      <w:pPr>
+        <w:pBdr>
+          <w:top w:val="single" w:sz="6" w:space="3" w:color="C4CFE5"/>
+          <w:left w:val="single" w:sz="6" w:space="5" w:color="C4CFE5"/>
+          <w:bottom w:val="single" w:sz="6" w:space="3" w:color="C4CFE5"/>
+          <w:right w:val="single" w:sz="6" w:space="5" w:color="C4CFE5"/>
+        </w:pBdr>
+        <w:shd w:val="clear" w:color="auto" w:fill="FBFCFD"/>
+        <w:tabs>
+          <w:tab w:val="left" w:pos="916"/>
+          <w:tab w:val="left" w:pos="1832"/>
+          <w:tab w:val="left" w:pos="2748"/>
+          <w:tab w:val="left" w:pos="3664"/>
+          <w:tab w:val="left" w:pos="4580"/>
+          <w:tab w:val="left" w:pos="5496"/>
+          <w:tab w:val="left" w:pos="6412"/>
+          <w:tab w:val="left" w:pos="7328"/>
+          <w:tab w:val="left" w:pos="8244"/>
+          <w:tab w:val="left" w:pos="9160"/>
+          <w:tab w:val="left" w:pos="10076"/>
+          <w:tab w:val="left" w:pos="10992"/>
+          <w:tab w:val="left" w:pos="11908"/>
+          <w:tab w:val="left" w:pos="12824"/>
+          <w:tab w:val="left" w:pos="13740"/>
+          <w:tab w:val="left" w:pos="14656"/>
+        </w:tabs>
+        <w:spacing w:before="60" w:after="60" w:line="276" w:lineRule="atLeast"/>
+        <w:ind w:left="30" w:right="120"/>
+        <w:rPr>
+          <w:rFonts w:ascii="Courier New" w:eastAsia="Times New Roman" w:hAnsi="Courier New" w:cs="Courier New"/>
+          <w:color w:val="000000"/>
+        </w:rPr>
+      </w:pPr>
+      <w:r>
+        <w:rPr>
+          <w:rFonts w:ascii="Courier New" w:eastAsia="Times New Roman" w:hAnsi="Courier New" w:cs="Courier New"/>
+          <w:color w:val="000000"/>
+        </w:rPr>
+        <w:t>if (expr)</w:t>
+      </w:r>
+    </w:p>
+    <w:p>
+      <w:pPr>
+        <w:pBdr>
+          <w:top w:val="single" w:sz="6" w:space="3" w:color="C4CFE5"/>
+          <w:left w:val="single" w:sz="6" w:space="5" w:color="C4CFE5"/>
+          <w:bottom w:val="single" w:sz="6" w:space="3" w:color="C4CFE5"/>
+          <w:right w:val="single" w:sz="6" w:space="5" w:color="C4CFE5"/>
+        </w:pBdr>
+        <w:shd w:val="clear" w:color="auto" w:fill="FBFCFD"/>
+        <w:tabs>
+          <w:tab w:val="left" w:pos="916"/>
+          <w:tab w:val="left" w:pos="1832"/>
+          <w:tab w:val="left" w:pos="2748"/>
+          <w:tab w:val="left" w:pos="3664"/>
+          <w:tab w:val="left" w:pos="4580"/>
+          <w:tab w:val="left" w:pos="5496"/>
+          <w:tab w:val="left" w:pos="6412"/>
+          <w:tab w:val="left" w:pos="7328"/>
+          <w:tab w:val="left" w:pos="8244"/>
+          <w:tab w:val="left" w:pos="9160"/>
+          <w:tab w:val="left" w:pos="10076"/>
+          <w:tab w:val="left" w:pos="10992"/>
+          <w:tab w:val="left" w:pos="11908"/>
+          <w:tab w:val="left" w:pos="12824"/>
+          <w:tab w:val="left" w:pos="13740"/>
+          <w:tab w:val="left" w:pos="14656"/>
+        </w:tabs>
+        <w:spacing w:before="60" w:after="60" w:line="276" w:lineRule="atLeast"/>
+        <w:ind w:left="30" w:right="120"/>
+        <w:rPr>
+          <w:rFonts w:ascii="Courier New" w:eastAsia="Times New Roman" w:hAnsi="Courier New" w:cs="Courier New"/>
+          <w:color w:val="000000"/>
+        </w:rPr>
+      </w:pPr>
+      <w:r>
+        <w:rPr>
+          <w:rFonts w:ascii="Courier New" w:eastAsia="Times New Roman" w:hAnsi="Courier New" w:cs="Courier New"/>
+          <w:color w:val="000000"/>
+        </w:rPr>
+        <w:t>{</w:t>
+      </w:r>
+    </w:p>
+    <w:p>
+      <w:pPr>
+        <w:pBdr>
+          <w:top w:val="single" w:sz="6" w:space="3" w:color="C4CFE5"/>
+          <w:left w:val="single" w:sz="6" w:space="5" w:color="C4CFE5"/>
+          <w:bottom w:val="single" w:sz="6" w:space="3" w:color="C4CFE5"/>
+          <w:right w:val="single" w:sz="6" w:space="5" w:color="C4CFE5"/>
+        </w:pBdr>
+        <w:shd w:val="clear" w:color="auto" w:fill="FBFCFD"/>
+        <w:tabs>
+          <w:tab w:val="left" w:pos="916"/>
+          <w:tab w:val="left" w:pos="1832"/>
+          <w:tab w:val="left" w:pos="2748"/>
+          <w:tab w:val="left" w:pos="3664"/>
+          <w:tab w:val="left" w:pos="4580"/>
+          <w:tab w:val="left" w:pos="5496"/>
+          <w:tab w:val="left" w:pos="6412"/>
+          <w:tab w:val="left" w:pos="7328"/>
+          <w:tab w:val="left" w:pos="8244"/>
+          <w:tab w:val="left" w:pos="9160"/>
+          <w:tab w:val="left" w:pos="10076"/>
+          <w:tab w:val="left" w:pos="10992"/>
+          <w:tab w:val="left" w:pos="11908"/>
+          <w:tab w:val="left" w:pos="12824"/>
+          <w:tab w:val="left" w:pos="13740"/>
+          <w:tab w:val="left" w:pos="14656"/>
+        </w:tabs>
+        <w:spacing w:before="60" w:after="60" w:line="276" w:lineRule="atLeast"/>
+        <w:ind w:left="30" w:right="120"/>
+        <w:rPr>
+          <w:rFonts w:ascii="Courier New" w:eastAsia="Times New Roman" w:hAnsi="Courier New" w:cs="Courier New"/>
+          <w:color w:val="000000"/>
+        </w:rPr>
+      </w:pPr>
+      <w:r>
+        <w:rPr>
+          <w:rFonts w:ascii="Courier New" w:eastAsia="Times New Roman" w:hAnsi="Courier New" w:cs="Courier New"/>
+          <w:color w:val="000000"/>
+        </w:rPr>
+        <w:t xml:space="preserve">  command list</w:t>
+      </w:r>
+    </w:p>
+    <w:p>
+      <w:pPr>
+        <w:pBdr>
+          <w:top w:val="single" w:sz="6" w:space="3" w:color="C4CFE5"/>
+          <w:left w:val="single" w:sz="6" w:space="5" w:color="C4CFE5"/>
+          <w:bottom w:val="single" w:sz="6" w:space="3" w:color="C4CFE5"/>
+          <w:right w:val="single" w:sz="6" w:space="5" w:color="C4CFE5"/>
+        </w:pBdr>
+        <w:shd w:val="clear" w:color="auto" w:fill="FBFCFD"/>
+        <w:tabs>
+          <w:tab w:val="left" w:pos="916"/>
+          <w:tab w:val="left" w:pos="1832"/>
+          <w:tab w:val="left" w:pos="2748"/>
+          <w:tab w:val="left" w:pos="3664"/>
+          <w:tab w:val="left" w:pos="4580"/>
+          <w:tab w:val="left" w:pos="5496"/>
+          <w:tab w:val="left" w:pos="6412"/>
+          <w:tab w:val="left" w:pos="7328"/>
+          <w:tab w:val="left" w:pos="8244"/>
+          <w:tab w:val="left" w:pos="9160"/>
+          <w:tab w:val="left" w:pos="10076"/>
+          <w:tab w:val="left" w:pos="10992"/>
+          <w:tab w:val="left" w:pos="11908"/>
+          <w:tab w:val="left" w:pos="12824"/>
+          <w:tab w:val="left" w:pos="13740"/>
+          <w:tab w:val="left" w:pos="14656"/>
+        </w:tabs>
+        <w:spacing w:before="60" w:after="60" w:line="276" w:lineRule="atLeast"/>
+        <w:ind w:left="30" w:right="120"/>
+        <w:rPr>
+          <w:rFonts w:ascii="Courier New" w:eastAsia="Times New Roman" w:hAnsi="Courier New" w:cs="Courier New"/>
+          <w:color w:val="000000"/>
+        </w:rPr>
+      </w:pPr>
+      <w:r>
+        <w:rPr>
+          <w:rFonts w:ascii="Courier New" w:eastAsia="Times New Roman" w:hAnsi="Courier New" w:cs="Courier New"/>
+          <w:color w:val="000000"/>
+        </w:rPr>
+        <w:t>}</w:t>
+      </w:r>
+    </w:p>
+    <w:p>
+      <w:pPr>
+        <w:pStyle w:val="HTMLPreformatted"/>
+        <w:pBdr>
+          <w:top w:val="single" w:sz="6" w:space="3" w:color="C4CFE5"/>
+          <w:left w:val="single" w:sz="6" w:space="5" w:color="C4CFE5"/>
+          <w:bottom w:val="single" w:sz="6" w:space="3" w:color="C4CFE5"/>
+          <w:right w:val="single" w:sz="6" w:space="5" w:color="C4CFE5"/>
+        </w:pBdr>
+        <w:shd w:val="clear" w:color="auto" w:fill="FBFCFD"/>
+        <w:spacing w:before="60" w:after="60" w:line="276" w:lineRule="atLeast"/>
+        <w:ind w:left="30" w:right="120"/>
+        <w:rPr>
+          <w:color w:val="000000"/>
+          <w:sz w:val="22"/>
+          <w:szCs w:val="22"/>
+        </w:rPr>
+      </w:pPr>
+      <w:r>
+        <w:rPr>
+          <w:color w:val="000000"/>
+          <w:sz w:val="22"/>
+          <w:szCs w:val="22"/>
+        </w:rPr>
+        <w:t>while (expr)</w:t>
+      </w:r>
+    </w:p>
+    <w:p>
+      <w:pPr>
+        <w:pStyle w:val="HTMLPreformatted"/>
+        <w:pBdr>
+          <w:top w:val="single" w:sz="6" w:space="3" w:color="C4CFE5"/>
+          <w:left w:val="single" w:sz="6" w:space="5" w:color="C4CFE5"/>
+          <w:bottom w:val="single" w:sz="6" w:space="3" w:color="C4CFE5"/>
+          <w:right w:val="single" w:sz="6" w:space="5" w:color="C4CFE5"/>
+        </w:pBdr>
+        <w:shd w:val="clear" w:color="auto" w:fill="FBFCFD"/>
+        <w:spacing w:before="60" w:after="60" w:line="276" w:lineRule="atLeast"/>
+        <w:ind w:left="30" w:right="120"/>
+        <w:rPr>
+          <w:color w:val="000000"/>
+          <w:sz w:val="22"/>
+          <w:szCs w:val="22"/>
+        </w:rPr>
+      </w:pPr>
+      <w:r>
+        <w:rPr>
+          <w:color w:val="000000"/>
+          <w:sz w:val="22"/>
+          <w:szCs w:val="22"/>
+        </w:rPr>
+        <w:t>{</w:t>
+      </w:r>
+    </w:p>
+    <w:p>
+      <w:pPr>
+        <w:pStyle w:val="HTMLPreformatted"/>
+        <w:pBdr>
+          <w:top w:val="single" w:sz="6" w:space="3" w:color="C4CFE5"/>
+          <w:left w:val="single" w:sz="6" w:space="5" w:color="C4CFE5"/>
+          <w:bottom w:val="single" w:sz="6" w:space="3" w:color="C4CFE5"/>
+          <w:right w:val="single" w:sz="6" w:space="5" w:color="C4CFE5"/>
+        </w:pBdr>
+        <w:shd w:val="clear" w:color="auto" w:fill="FBFCFD"/>
+        <w:spacing w:before="60" w:after="60" w:line="276" w:lineRule="atLeast"/>
+        <w:ind w:left="30" w:right="120"/>
+        <w:rPr>
+          <w:color w:val="000000"/>
+          <w:sz w:val="22"/>
+          <w:szCs w:val="22"/>
+        </w:rPr>
+      </w:pPr>
+      <w:r>
+        <w:rPr>
+          <w:color w:val="000000"/>
+          <w:sz w:val="22"/>
+          <w:szCs w:val="22"/>
+        </w:rPr>
+        <w:t xml:space="preserve">  command list</w:t>
+      </w:r>
+    </w:p>
+    <w:p>
+      <w:pPr>
+        <w:pStyle w:val="HTMLPreformatted"/>
+        <w:pBdr>
+          <w:top w:val="single" w:sz="6" w:space="3" w:color="C4CFE5"/>
+          <w:left w:val="single" w:sz="6" w:space="5" w:color="C4CFE5"/>
+          <w:bottom w:val="single" w:sz="6" w:space="3" w:color="C4CFE5"/>
+          <w:right w:val="single" w:sz="6" w:space="5" w:color="C4CFE5"/>
+        </w:pBdr>
+        <w:shd w:val="clear" w:color="auto" w:fill="FBFCFD"/>
+        <w:spacing w:before="60" w:after="60" w:line="276" w:lineRule="atLeast"/>
+        <w:ind w:left="30" w:right="120"/>
+        <w:rPr>
+          <w:color w:val="000000"/>
+          <w:sz w:val="22"/>
+          <w:szCs w:val="22"/>
+        </w:rPr>
+      </w:pPr>
+      <w:r>
+        <w:rPr>
+          <w:color w:val="000000"/>
+          <w:sz w:val="22"/>
+          <w:szCs w:val="22"/>
+        </w:rPr>
+        <w:t>}</w:t>
+      </w:r>
+    </w:p>
+    <w:p>
+      <w:pPr>
+        <w:pStyle w:val="NormalWeb"/>
+        <w:shd w:val="clear" w:color="auto" w:fill="FFFFFF"/>
+        <w:spacing w:before="0" w:beforeAutospacing="0"/>
+        <w:rPr>
+          <w:rFonts w:ascii="Open Sans" w:hAnsi="Open Sans" w:cs="Open Sans"/>
+          <w:color w:val="21252A"/>
+        </w:rPr>
+      </w:pPr>
+    </w:p>
+    <w:p>
+      <w:pPr>
+        <w:pStyle w:val="NormalWeb"/>
+        <w:shd w:val="clear" w:color="auto" w:fill="FFFFFF"/>
+        <w:spacing w:before="0" w:beforeAutospacing="0"/>
+        <w:rPr>
+          <w:rFonts w:ascii="Open Sans" w:hAnsi="Open Sans" w:cs="Open Sans"/>
+          <w:color w:val="21252A"/>
+        </w:rPr>
+      </w:pPr>
+      <w:r>
+        <w:rPr>
+          <w:rFonts w:ascii="Open Sans" w:hAnsi="Open Sans" w:cs="Open Sans"/>
+          <w:color w:val="21252A"/>
+        </w:rPr>
+        <w:t>3.  List 3-5 interesting facts that you have learned about MySQL from your research?</w:t>
+      </w:r>
+    </w:p>
+    <w:p>
+      <w:pPr>
+        <w:pStyle w:val="NormalWeb"/>
+        <w:shd w:val="clear" w:color="auto" w:fill="FFFFFF"/>
+        <w:spacing w:before="0" w:beforeAutospacing="0"/>
+        <w:rPr>
+          <w:rFonts w:ascii="Open Sans" w:hAnsi="Open Sans" w:cs="Open Sans"/>
+          <w:color w:val="21252A"/>
+        </w:rPr>
+      </w:pPr>
+      <w:r>
+        <w:rPr>
+          <w:rFonts w:ascii="Open Sans" w:hAnsi="Open Sans" w:cs="Open Sans"/>
+          <w:color w:val="21252A"/>
+        </w:rPr>
+        <w:lastRenderedPageBreak/>
         <w:t>4.  What is your favorite thing you learned this week?</w:t>
+      </w:r>
+    </w:p>
+    <w:p>
+      <w:pPr>
+        <w:pStyle w:val="NormalWeb"/>
+        <w:shd w:val="clear" w:color="auto" w:fill="FFFFFF"/>
+        <w:spacing w:before="0" w:beforeAutospacing="0"/>
+        <w:rPr>
+          <w:rFonts w:ascii="Open Sans" w:hAnsi="Open Sans" w:cs="Open Sans"/>
+          <w:color w:val="21252A"/>
+        </w:rPr>
+      </w:pPr>
+      <w:r>
+        <w:rPr>
+          <w:rFonts w:ascii="Open Sans" w:hAnsi="Open Sans" w:cs="Open Sans"/>
+          <w:color w:val="21252A"/>
+        </w:rPr>
+        <w:t>That draw.io has an ERD default template</w:t>
       </w:r>
     </w:p>
     <w:p/>
@@ -83,6 +612,103 @@
     </w:sectPr>
   </w:body>
 </w:document>
+</file>
+
+<file path=word/numbering.xml><?xml version="1.0" encoding="utf-8"?>
+<w:numbering xmlns:wpc="http://schemas.microsoft.com/office/word/2010/wordprocessingCanvas" xmlns:cx="http://schemas.microsoft.com/office/drawing/2014/chartex" xmlns:cx1="http://schemas.microsoft.com/office/drawing/2015/9/8/chartex" xmlns:cx2="http://schemas.microsoft.com/office/drawing/2015/10/21/chartex" xmlns:cx3="http://schemas.microsoft.com/office/drawing/2016/5/9/chartex" xmlns:cx4="http://schemas.microsoft.com/office/drawing/2016/5/10/chartex" xmlns:cx5="http://schemas.microsoft.com/office/drawing/2016/5/11/chartex" xmlns:cx6="http://schemas.microsoft.com/office/drawing/2016/5/12/chartex" xmlns:cx7="http://schemas.microsoft.com/office/drawing/2016/5/13/chartex" xmlns:cx8="http://schemas.microsoft.com/office/drawing/2016/5/14/chartex" xmlns:mc="http://schemas.openxmlformats.org/markup-compatibility/2006" xmlns:aink="http://schemas.microsoft.com/office/drawing/2016/ink" xmlns:am3d="http://schemas.microsoft.com/office/drawing/2017/model3d" xmlns:o="urn:schemas-microsoft-com:office:office" xmlns:oel="http://schemas.microsoft.com/office/2019/extlst" xmlns:r="http://schemas.openxmlformats.org/officeDocument/2006/relationships" xmlns:m="http://schemas.openxmlformats.org/officeDocument/2006/math" xmlns:v="urn:schemas-microsoft-com:vml" xmlns:wp14="http://schemas.microsoft.com/office/word/2010/wordprocessingDrawing" xmlns:wp="http://schemas.openxmlformats.org/drawingml/2006/wordprocessingDrawing" xmlns:w10="urn:schemas-microsoft-com:office:word" xmlns:w="http://schemas.openxmlformats.org/wordprocessingml/2006/main" xmlns:w14="http://schemas.microsoft.com/office/word/2010/wordml" xmlns:w15="http://schemas.microsoft.com/office/word/2012/wordml" xmlns:w16cex="http://schemas.microsoft.com/office/word/2018/wordml/cex" xmlns:w16cid="http://schemas.microsoft.com/office/word/2016/wordml/cid" xmlns:w16="http://schemas.microsoft.com/office/word/2018/wordml" xmlns:w16sdtdh="http://schemas.microsoft.com/office/word/2020/wordml/sdtdatahash" xmlns:w16se="http://schemas.microsoft.com/office/word/2015/wordml/symex" xmlns:wpg="http://schemas.microsoft.com/office/word/2010/wordprocessingGroup" xmlns:wpi="http://schemas.microsoft.com/office/word/2010/wordprocessingInk" xmlns:wne="http://schemas.microsoft.com/office/word/2006/wordml" xmlns:wps="http://schemas.microsoft.com/office/word/2010/wordprocessingShape" mc:Ignorable="w14 w15 w16se w16cid w16 w16cex w16sdtdh wp14">
+  <w:abstractNum w:abstractNumId="0" w15:restartNumberingAfterBreak="0">
+    <w:nsid w:val="6E6738C2"/>
+    <w:multiLevelType w:val="hybridMultilevel"/>
+    <w:tmpl w:val="63EE19AE"/>
+    <w:lvl w:ilvl="0" w:tplc="0409000F">
+      <w:start w:val="1"/>
+      <w:numFmt w:val="decimal"/>
+      <w:lvlText w:val="%1."/>
+      <w:lvlJc w:val="left"/>
+      <w:pPr>
+        <w:ind w:left="720" w:hanging="360"/>
+      </w:pPr>
+      <w:rPr>
+        <w:rFonts w:hint="default"/>
+      </w:rPr>
+    </w:lvl>
+    <w:lvl w:ilvl="1" w:tplc="04090019" w:tentative="1">
+      <w:start w:val="1"/>
+      <w:numFmt w:val="lowerLetter"/>
+      <w:lvlText w:val="%2."/>
+      <w:lvlJc w:val="left"/>
+      <w:pPr>
+        <w:ind w:left="1440" w:hanging="360"/>
+      </w:pPr>
+    </w:lvl>
+    <w:lvl w:ilvl="2" w:tplc="0409001B" w:tentative="1">
+      <w:start w:val="1"/>
+      <w:numFmt w:val="lowerRoman"/>
+      <w:lvlText w:val="%3."/>
+      <w:lvlJc w:val="right"/>
+      <w:pPr>
+        <w:ind w:left="2160" w:hanging="180"/>
+      </w:pPr>
+    </w:lvl>
+    <w:lvl w:ilvl="3" w:tplc="0409000F" w:tentative="1">
+      <w:start w:val="1"/>
+      <w:numFmt w:val="decimal"/>
+      <w:lvlText w:val="%4."/>
+      <w:lvlJc w:val="left"/>
+      <w:pPr>
+        <w:ind w:left="2880" w:hanging="360"/>
+      </w:pPr>
+    </w:lvl>
+    <w:lvl w:ilvl="4" w:tplc="04090019" w:tentative="1">
+      <w:start w:val="1"/>
+      <w:numFmt w:val="lowerLetter"/>
+      <w:lvlText w:val="%5."/>
+      <w:lvlJc w:val="left"/>
+      <w:pPr>
+        <w:ind w:left="3600" w:hanging="360"/>
+      </w:pPr>
+    </w:lvl>
+    <w:lvl w:ilvl="5" w:tplc="0409001B" w:tentative="1">
+      <w:start w:val="1"/>
+      <w:numFmt w:val="lowerRoman"/>
+      <w:lvlText w:val="%6."/>
+      <w:lvlJc w:val="right"/>
+      <w:pPr>
+        <w:ind w:left="4320" w:hanging="180"/>
+      </w:pPr>
+    </w:lvl>
+    <w:lvl w:ilvl="6" w:tplc="0409000F" w:tentative="1">
+      <w:start w:val="1"/>
+      <w:numFmt w:val="decimal"/>
+      <w:lvlText w:val="%7."/>
+      <w:lvlJc w:val="left"/>
+      <w:pPr>
+        <w:ind w:left="5040" w:hanging="360"/>
+      </w:pPr>
+    </w:lvl>
+    <w:lvl w:ilvl="7" w:tplc="04090019" w:tentative="1">
+      <w:start w:val="1"/>
+      <w:numFmt w:val="lowerLetter"/>
+      <w:lvlText w:val="%8."/>
+      <w:lvlJc w:val="left"/>
+      <w:pPr>
+        <w:ind w:left="5760" w:hanging="360"/>
+      </w:pPr>
+    </w:lvl>
+    <w:lvl w:ilvl="8" w:tplc="0409001B" w:tentative="1">
+      <w:start w:val="1"/>
+      <w:numFmt w:val="lowerRoman"/>
+      <w:lvlText w:val="%9."/>
+      <w:lvlJc w:val="right"/>
+      <w:pPr>
+        <w:ind w:left="6480" w:hanging="180"/>
+      </w:pPr>
+    </w:lvl>
+  </w:abstractNum>
+  <w:num w:numId="1" w16cid:durableId="306280934">
+    <w:abstractNumId w:val="0"/>
+  </w:num>
+</w:numbering>
 </file>
 
 <file path=word/styles.xml><?xml version="1.0" encoding="utf-8"?>
@@ -527,6 +1153,77 @@
       <w:szCs w:val="24"/>
     </w:rPr>
   </w:style>
+  <w:style w:type="character" w:styleId="Hyperlink">
+    <w:name w:val="Hyperlink"/>
+    <w:basedOn w:val="DefaultParagraphFont"/>
+    <w:uiPriority w:val="99"/>
+    <w:unhideWhenUsed/>
+    <w:rsid w:val="00B25E2E"/>
+    <w:rPr>
+      <w:color w:val="0563C1" w:themeColor="hyperlink"/>
+      <w:u w:val="single"/>
+    </w:rPr>
+  </w:style>
+  <w:style w:type="character" w:styleId="UnresolvedMention">
+    <w:name w:val="Unresolved Mention"/>
+    <w:basedOn w:val="DefaultParagraphFont"/>
+    <w:uiPriority w:val="99"/>
+    <w:semiHidden/>
+    <w:unhideWhenUsed/>
+    <w:rsid w:val="00B25E2E"/>
+    <w:rPr>
+      <w:color w:val="605E5C"/>
+      <w:shd w:val="clear" w:color="auto" w:fill="E1DFDD"/>
+    </w:rPr>
+  </w:style>
+  <w:style w:type="paragraph" w:styleId="HTMLPreformatted">
+    <w:name w:val="HTML Preformatted"/>
+    <w:basedOn w:val="Normal"/>
+    <w:link w:val="HTMLPreformattedChar"/>
+    <w:uiPriority w:val="99"/>
+    <w:semiHidden/>
+    <w:unhideWhenUsed/>
+    <w:rsid w:val="00B25E2E"/>
+    <w:pPr>
+      <w:tabs>
+        <w:tab w:val="left" w:pos="916"/>
+        <w:tab w:val="left" w:pos="1832"/>
+        <w:tab w:val="left" w:pos="2748"/>
+        <w:tab w:val="left" w:pos="3664"/>
+        <w:tab w:val="left" w:pos="4580"/>
+        <w:tab w:val="left" w:pos="5496"/>
+        <w:tab w:val="left" w:pos="6412"/>
+        <w:tab w:val="left" w:pos="7328"/>
+        <w:tab w:val="left" w:pos="8244"/>
+        <w:tab w:val="left" w:pos="9160"/>
+        <w:tab w:val="left" w:pos="10076"/>
+        <w:tab w:val="left" w:pos="10992"/>
+        <w:tab w:val="left" w:pos="11908"/>
+        <w:tab w:val="left" w:pos="12824"/>
+        <w:tab w:val="left" w:pos="13740"/>
+        <w:tab w:val="left" w:pos="14656"/>
+      </w:tabs>
+      <w:spacing w:after="0" w:line="240" w:lineRule="auto"/>
+    </w:pPr>
+    <w:rPr>
+      <w:rFonts w:ascii="Courier New" w:eastAsia="Times New Roman" w:hAnsi="Courier New" w:cs="Courier New"/>
+      <w:sz w:val="20"/>
+      <w:szCs w:val="20"/>
+    </w:rPr>
+  </w:style>
+  <w:style w:type="character" w:customStyle="1" w:styleId="HTMLPreformattedChar">
+    <w:name w:val="HTML Preformatted Char"/>
+    <w:basedOn w:val="DefaultParagraphFont"/>
+    <w:link w:val="HTMLPreformatted"/>
+    <w:uiPriority w:val="99"/>
+    <w:semiHidden/>
+    <w:rsid w:val="00B25E2E"/>
+    <w:rPr>
+      <w:rFonts w:ascii="Courier New" w:eastAsia="Times New Roman" w:hAnsi="Courier New" w:cs="Courier New"/>
+      <w:sz w:val="20"/>
+      <w:szCs w:val="20"/>
+    </w:rPr>
+  </w:style>
 </w:styles>
 </file>
 

</xml_diff>